<commit_message>
Add expected result to the bug report
</commit_message>
<xml_diff>
--- a/TestingSoftware/task2_bug_report.docx
+++ b/TestingSoftware/task2_bug_report.docx
@@ -5,24 +5,26 @@
     <w:tbl>
       <w:tblPr>
         <w:tblStyle w:val="a3"/>
-        <w:tblW w:w="14850" w:type="dxa"/>
+        <w:tblW w:w="15373" w:type="dxa"/>
+        <w:tblLayout w:type="fixed"/>
         <w:tblLook w:val="04A0"/>
       </w:tblPr>
       <w:tblGrid>
         <w:gridCol w:w="551"/>
         <w:gridCol w:w="1219"/>
         <w:gridCol w:w="1304"/>
-        <w:gridCol w:w="6111"/>
-        <w:gridCol w:w="986"/>
+        <w:gridCol w:w="5256"/>
+        <w:gridCol w:w="988"/>
         <w:gridCol w:w="962"/>
         <w:gridCol w:w="1121"/>
-        <w:gridCol w:w="1695"/>
+        <w:gridCol w:w="1181"/>
+        <w:gridCol w:w="1560"/>
         <w:gridCol w:w="1231"/>
       </w:tblGrid>
       <w:tr>
         <w:tc>
           <w:tcPr>
-            <w:tcW w:w="1461" w:type="dxa"/>
+            <w:tcW w:w="551" w:type="dxa"/>
           </w:tcPr>
           <w:p>
             <w:pPr>
@@ -44,7 +46,7 @@
         </w:tc>
         <w:tc>
           <w:tcPr>
-            <w:tcW w:w="1472" w:type="dxa"/>
+            <w:tcW w:w="1219" w:type="dxa"/>
           </w:tcPr>
           <w:p>
             <w:pPr>
@@ -66,7 +68,7 @@
         </w:tc>
         <w:tc>
           <w:tcPr>
-            <w:tcW w:w="1474" w:type="dxa"/>
+            <w:tcW w:w="1304" w:type="dxa"/>
           </w:tcPr>
           <w:p>
             <w:pPr>
@@ -88,7 +90,7 @@
         </w:tc>
         <w:tc>
           <w:tcPr>
-            <w:tcW w:w="1463" w:type="dxa"/>
+            <w:tcW w:w="5256" w:type="dxa"/>
           </w:tcPr>
           <w:p>
             <w:pPr>
@@ -110,7 +112,7 @@
         </w:tc>
         <w:tc>
           <w:tcPr>
-            <w:tcW w:w="1471" w:type="dxa"/>
+            <w:tcW w:w="988" w:type="dxa"/>
           </w:tcPr>
           <w:p>
             <w:pPr>
@@ -132,7 +134,7 @@
         </w:tc>
         <w:tc>
           <w:tcPr>
-            <w:tcW w:w="1470" w:type="dxa"/>
+            <w:tcW w:w="962" w:type="dxa"/>
           </w:tcPr>
           <w:p>
             <w:pPr>
@@ -154,7 +156,7 @@
         </w:tc>
         <w:tc>
           <w:tcPr>
-            <w:tcW w:w="1473" w:type="dxa"/>
+            <w:tcW w:w="1121" w:type="dxa"/>
           </w:tcPr>
           <w:p>
             <w:pPr>
@@ -176,7 +178,7 @@
         </w:tc>
         <w:tc>
           <w:tcPr>
-            <w:tcW w:w="1569" w:type="dxa"/>
+            <w:tcW w:w="1181" w:type="dxa"/>
           </w:tcPr>
           <w:p>
             <w:pPr>
@@ -198,7 +200,34 @@
         </w:tc>
         <w:tc>
           <w:tcPr>
-            <w:tcW w:w="2997" w:type="dxa"/>
+            <w:tcW w:w="1560" w:type="dxa"/>
+          </w:tcPr>
+          <w:p>
+            <w:pPr>
+              <w:rPr>
+                <w:rFonts w:ascii="Times New Roman" w:hAnsi="Times New Roman" w:cs="Times New Roman"/>
+                <w:b/>
+                <w:highlight w:val="yellow"/>
+                <w:lang w:val="en-US"/>
+              </w:rPr>
+            </w:pPr>
+            <w:r>
+              <w:rPr>
+                <w:rStyle w:val="ac"/>
+                <w:rFonts w:ascii="Times New Roman" w:hAnsi="Times New Roman" w:cs="Times New Roman"/>
+                <w:color w:val="121C34"/>
+                <w:szCs w:val="27"/>
+                <w:highlight w:val="yellow"/>
+                <w:bdr w:val="single" w:sz="2" w:space="0" w:color="E5E7EB" w:frame="1"/>
+                <w:shd w:val="clear" w:color="auto" w:fill="FEFFFF"/>
+              </w:rPr>
+              <w:t>Expected result</w:t>
+            </w:r>
+          </w:p>
+        </w:tc>
+        <w:tc>
+          <w:tcPr>
+            <w:tcW w:w="1231" w:type="dxa"/>
           </w:tcPr>
           <w:p>
             <w:pPr>
@@ -222,7 +251,7 @@
       <w:tr>
         <w:tc>
           <w:tcPr>
-            <w:tcW w:w="1461" w:type="dxa"/>
+            <w:tcW w:w="551" w:type="dxa"/>
           </w:tcPr>
           <w:p>
             <w:pPr>
@@ -240,7 +269,7 @@
         </w:tc>
         <w:tc>
           <w:tcPr>
-            <w:tcW w:w="1472" w:type="dxa"/>
+            <w:tcW w:w="1219" w:type="dxa"/>
           </w:tcPr>
           <w:p>
             <w:pPr>
@@ -291,20 +320,13 @@
                 <w:rFonts w:ascii="Times New Roman" w:hAnsi="Times New Roman" w:cs="Times New Roman"/>
                 <w:lang w:val="en-US"/>
               </w:rPr>
-              <w:t xml:space="preserve"> when </w:t>
-            </w:r>
-            <w:r>
-              <w:rPr>
-                <w:rFonts w:ascii="Times New Roman" w:hAnsi="Times New Roman" w:cs="Times New Roman"/>
-                <w:lang w:val="en-US"/>
-              </w:rPr>
-              <w:t>click on button “Get it free”</w:t>
-            </w:r>
-          </w:p>
-        </w:tc>
-        <w:tc>
-          <w:tcPr>
-            <w:tcW w:w="1474" w:type="dxa"/>
+              <w:t xml:space="preserve"> when click on button “Get it free”</w:t>
+            </w:r>
+          </w:p>
+        </w:tc>
+        <w:tc>
+          <w:tcPr>
+            <w:tcW w:w="1304" w:type="dxa"/>
           </w:tcPr>
           <w:p>
             <w:pPr>
@@ -352,7 +374,7 @@
         </w:tc>
         <w:tc>
           <w:tcPr>
-            <w:tcW w:w="1463" w:type="dxa"/>
+            <w:tcW w:w="5256" w:type="dxa"/>
           </w:tcPr>
           <w:p>
             <w:pPr>
@@ -384,7 +406,21 @@
                   <w:rStyle w:val="a8"/>
                   <w:lang w:val="en-US"/>
                 </w:rPr>
-                <w:t>https://www.saucedemo.com/</w:t>
+                <w:t>https://www.sauc</w:t>
+              </w:r>
+              <w:r>
+                <w:rPr>
+                  <w:rStyle w:val="a8"/>
+                  <w:lang w:val="en-US"/>
+                </w:rPr>
+                <w:t>e</w:t>
+              </w:r>
+              <w:r>
+                <w:rPr>
+                  <w:rStyle w:val="a8"/>
+                  <w:lang w:val="en-US"/>
+                </w:rPr>
+                <w:t>demo.com/</w:t>
               </w:r>
             </w:hyperlink>
           </w:p>
@@ -424,13 +460,7 @@
                 <w:lang w:val="en-US"/>
               </w:rPr>
               <w:br/>
-              <w:t xml:space="preserve">3.Click on the </w:t>
-            </w:r>
-            <w:r>
-              <w:rPr>
-                <w:lang w:val="en-US"/>
-              </w:rPr>
-              <w:t xml:space="preserve">“menu” button at the top </w:t>
+              <w:t xml:space="preserve">3.Click on the “menu” button at the top </w:t>
             </w:r>
           </w:p>
           <w:p>
@@ -448,7 +478,7 @@
                 <wp:inline distT="0" distB="0" distL="0" distR="0">
                   <wp:extent cx="1777852" cy="2057348"/>
                   <wp:effectExtent l="19050" t="0" r="0" b="0"/>
-                  <wp:docPr id="1" name="Рисунок 1"/>
+                  <wp:docPr id="5" name="Рисунок 1"/>
                   <wp:cNvGraphicFramePr>
                     <a:graphicFrameLocks xmlns:a="http://schemas.openxmlformats.org/drawingml/2006/main" noChangeAspect="1"/>
                   </wp:cNvGraphicFramePr>
@@ -513,7 +543,7 @@
                 <wp:inline distT="0" distB="0" distL="0" distR="0">
                   <wp:extent cx="1958606" cy="1761385"/>
                   <wp:effectExtent l="19050" t="0" r="3544" b="0"/>
-                  <wp:docPr id="4" name="Рисунок 4"/>
+                  <wp:docPr id="6" name="Рисунок 4"/>
                   <wp:cNvGraphicFramePr>
                     <a:graphicFrameLocks xmlns:a="http://schemas.openxmlformats.org/drawingml/2006/main" noChangeAspect="1"/>
                   </wp:cNvGraphicFramePr>
@@ -579,7 +609,7 @@
                 <wp:inline distT="0" distB="0" distL="0" distR="0">
                   <wp:extent cx="3532225" cy="488584"/>
                   <wp:effectExtent l="19050" t="0" r="0" b="0"/>
-                  <wp:docPr id="13" name="Рисунок 13"/>
+                  <wp:docPr id="7" name="Рисунок 13"/>
                   <wp:cNvGraphicFramePr>
                     <a:graphicFrameLocks xmlns:a="http://schemas.openxmlformats.org/drawingml/2006/main" noChangeAspect="1"/>
                   </wp:cNvGraphicFramePr>
@@ -655,7 +685,7 @@
         </w:tc>
         <w:tc>
           <w:tcPr>
-            <w:tcW w:w="1471" w:type="dxa"/>
+            <w:tcW w:w="988" w:type="dxa"/>
           </w:tcPr>
           <w:p>
             <w:pPr>
@@ -674,7 +704,7 @@
         </w:tc>
         <w:tc>
           <w:tcPr>
-            <w:tcW w:w="1470" w:type="dxa"/>
+            <w:tcW w:w="962" w:type="dxa"/>
           </w:tcPr>
           <w:p>
             <w:pPr>
@@ -692,7 +722,7 @@
         </w:tc>
         <w:tc>
           <w:tcPr>
-            <w:tcW w:w="1473" w:type="dxa"/>
+            <w:tcW w:w="1121" w:type="dxa"/>
           </w:tcPr>
           <w:p>
             <w:pPr>
@@ -710,7 +740,7 @@
         </w:tc>
         <w:tc>
           <w:tcPr>
-            <w:tcW w:w="1569" w:type="dxa"/>
+            <w:tcW w:w="1181" w:type="dxa"/>
           </w:tcPr>
           <w:p>
             <w:pPr>
@@ -728,7 +758,41 @@
         </w:tc>
         <w:tc>
           <w:tcPr>
-            <w:tcW w:w="2997" w:type="dxa"/>
+            <w:tcW w:w="1560" w:type="dxa"/>
+          </w:tcPr>
+          <w:p>
+            <w:pPr>
+              <w:rPr>
+                <w:highlight w:val="yellow"/>
+                <w:lang w:val="en-US"/>
+              </w:rPr>
+            </w:pPr>
+            <w:r>
+              <w:rPr>
+                <w:highlight w:val="yellow"/>
+                <w:lang w:val="en-US"/>
+              </w:rPr>
+              <w:t xml:space="preserve">When user click button “Get it free” </w:t>
+            </w:r>
+            <w:r>
+              <w:rPr>
+                <w:highlight w:val="yellow"/>
+                <w:lang w:val="en-US"/>
+              </w:rPr>
+              <w:t>at the top panel</w:t>
+            </w:r>
+            <w:r>
+              <w:rPr>
+                <w:highlight w:val="yellow"/>
+                <w:lang w:val="en-US"/>
+              </w:rPr>
+              <w:t xml:space="preserve"> the page with information, how user can get it free will be open.</w:t>
+            </w:r>
+          </w:p>
+        </w:tc>
+        <w:tc>
+          <w:tcPr>
+            <w:tcW w:w="1231" w:type="dxa"/>
           </w:tcPr>
           <w:p>
             <w:pPr>
@@ -761,7 +825,7 @@
       <w:tr>
         <w:tc>
           <w:tcPr>
-            <w:tcW w:w="1461" w:type="dxa"/>
+            <w:tcW w:w="551" w:type="dxa"/>
           </w:tcPr>
           <w:p>
             <w:pPr>
@@ -780,13 +844,13 @@
               <w:rPr>
                 <w:lang w:val="en-US"/>
               </w:rPr>
-              <w:t>002</w:t>
-            </w:r>
-          </w:p>
-        </w:tc>
-        <w:tc>
-          <w:tcPr>
-            <w:tcW w:w="1472" w:type="dxa"/>
+              <w:t xml:space="preserve"> 002</w:t>
+            </w:r>
+          </w:p>
+        </w:tc>
+        <w:tc>
+          <w:tcPr>
+            <w:tcW w:w="1219" w:type="dxa"/>
           </w:tcPr>
           <w:p>
             <w:pPr>
@@ -806,25 +870,19 @@
         </w:tc>
         <w:tc>
           <w:tcPr>
-            <w:tcW w:w="1474" w:type="dxa"/>
-          </w:tcPr>
-          <w:p>
-            <w:pPr>
-              <w:rPr>
-                <w:lang w:val="en-US"/>
-              </w:rPr>
-            </w:pPr>
-            <w:r>
-              <w:rPr>
-                <w:lang w:val="en-US"/>
-              </w:rPr>
-              <w:t>When user add items in his shopping cart, hi saw quantity of items there</w:t>
-            </w:r>
-            <w:r>
-              <w:rPr>
-                <w:lang w:val="en-US"/>
-              </w:rPr>
-              <w:t xml:space="preserve"> and when hi click menu items “</w:t>
+            <w:tcW w:w="1304" w:type="dxa"/>
+          </w:tcPr>
+          <w:p>
+            <w:pPr>
+              <w:rPr>
+                <w:lang w:val="en-US"/>
+              </w:rPr>
+            </w:pPr>
+            <w:r>
+              <w:rPr>
+                <w:lang w:val="en-US"/>
+              </w:rPr>
+              <w:t>When user add items in his shopping cart, hi saw quantity of items there and when hi click menu items “</w:t>
             </w:r>
             <w:r>
               <w:rPr>
@@ -843,7 +901,7 @@
         </w:tc>
         <w:tc>
           <w:tcPr>
-            <w:tcW w:w="1463" w:type="dxa"/>
+            <w:tcW w:w="5256" w:type="dxa"/>
           </w:tcPr>
           <w:p>
             <w:pPr>
@@ -952,7 +1010,7 @@
                 <wp:inline distT="0" distB="0" distL="0" distR="0">
                   <wp:extent cx="3470374" cy="2173185"/>
                   <wp:effectExtent l="19050" t="0" r="0" b="0"/>
-                  <wp:docPr id="16" name="Рисунок 16"/>
+                  <wp:docPr id="8" name="Рисунок 16"/>
                   <wp:cNvGraphicFramePr>
                     <a:graphicFrameLocks xmlns:a="http://schemas.openxmlformats.org/drawingml/2006/main" noChangeAspect="1"/>
                   </wp:cNvGraphicFramePr>
@@ -1023,14 +1081,15 @@
             </w:pPr>
             <w:r>
               <w:rPr>
-                <w:lang w:val="en-US"/>
+                <w:noProof/>
+                <w:lang w:eastAsia="ru-RU"/>
               </w:rPr>
               <w:lastRenderedPageBreak/>
               <w:drawing>
                 <wp:inline distT="0" distB="0" distL="0" distR="0">
                   <wp:extent cx="1777852" cy="2057348"/>
                   <wp:effectExtent l="19050" t="0" r="0" b="0"/>
-                  <wp:docPr id="2" name="Рисунок 1"/>
+                  <wp:docPr id="9" name="Рисунок 1"/>
                   <wp:cNvGraphicFramePr>
                     <a:graphicFrameLocks xmlns:a="http://schemas.openxmlformats.org/drawingml/2006/main" noChangeAspect="1"/>
                   </wp:cNvGraphicFramePr>
@@ -1108,7 +1167,7 @@
                 <wp:inline distT="0" distB="0" distL="0" distR="0">
                   <wp:extent cx="2287422" cy="2053728"/>
                   <wp:effectExtent l="19050" t="0" r="0" b="0"/>
-                  <wp:docPr id="3" name="Рисунок 2"/>
+                  <wp:docPr id="10" name="Рисунок 2"/>
                   <wp:cNvGraphicFramePr>
                     <a:graphicFrameLocks xmlns:a="http://schemas.openxmlformats.org/drawingml/2006/main" noChangeAspect="1"/>
                   </wp:cNvGraphicFramePr>
@@ -1174,7 +1233,7 @@
                 <wp:inline distT="0" distB="0" distL="0" distR="0">
                   <wp:extent cx="3723923" cy="2224585"/>
                   <wp:effectExtent l="19050" t="0" r="0" b="0"/>
-                  <wp:docPr id="20" name="Рисунок 20"/>
+                  <wp:docPr id="11" name="Рисунок 20"/>
                   <wp:cNvGraphicFramePr>
                     <a:graphicFrameLocks xmlns:a="http://schemas.openxmlformats.org/drawingml/2006/main" noChangeAspect="1"/>
                   </wp:cNvGraphicFramePr>
@@ -1227,7 +1286,7 @@
         </w:tc>
         <w:tc>
           <w:tcPr>
-            <w:tcW w:w="1471" w:type="dxa"/>
+            <w:tcW w:w="988" w:type="dxa"/>
           </w:tcPr>
           <w:p>
             <w:pPr>
@@ -1246,7 +1305,7 @@
         </w:tc>
         <w:tc>
           <w:tcPr>
-            <w:tcW w:w="1470" w:type="dxa"/>
+            <w:tcW w:w="962" w:type="dxa"/>
           </w:tcPr>
           <w:p>
             <w:pPr>
@@ -1264,7 +1323,7 @@
         </w:tc>
         <w:tc>
           <w:tcPr>
-            <w:tcW w:w="1473" w:type="dxa"/>
+            <w:tcW w:w="1121" w:type="dxa"/>
           </w:tcPr>
           <w:p>
             <w:pPr>
@@ -1282,7 +1341,7 @@
         </w:tc>
         <w:tc>
           <w:tcPr>
-            <w:tcW w:w="1569" w:type="dxa"/>
+            <w:tcW w:w="1181" w:type="dxa"/>
           </w:tcPr>
           <w:p>
             <w:pPr>
@@ -1300,7 +1359,27 @@
         </w:tc>
         <w:tc>
           <w:tcPr>
-            <w:tcW w:w="2997" w:type="dxa"/>
+            <w:tcW w:w="1560" w:type="dxa"/>
+          </w:tcPr>
+          <w:p>
+            <w:pPr>
+              <w:rPr>
+                <w:highlight w:val="yellow"/>
+                <w:lang w:val="en-US"/>
+              </w:rPr>
+            </w:pPr>
+            <w:r>
+              <w:rPr>
+                <w:highlight w:val="yellow"/>
+                <w:lang w:val="en-US"/>
+              </w:rPr>
+              <w:t xml:space="preserve">When user select point “Reset App Sate” items button Quantity in cart will reset and will change state from “Remove” to “Add to cart” for all items on page </w:t>
+            </w:r>
+          </w:p>
+        </w:tc>
+        <w:tc>
+          <w:tcPr>
+            <w:tcW w:w="1231" w:type="dxa"/>
           </w:tcPr>
           <w:p>
             <w:pPr>
@@ -1320,7 +1399,7 @@
       <w:tr>
         <w:tc>
           <w:tcPr>
-            <w:tcW w:w="1461" w:type="dxa"/>
+            <w:tcW w:w="551" w:type="dxa"/>
           </w:tcPr>
           <w:p>
             <w:pPr>
@@ -1339,7 +1418,7 @@
         </w:tc>
         <w:tc>
           <w:tcPr>
-            <w:tcW w:w="1472" w:type="dxa"/>
+            <w:tcW w:w="1219" w:type="dxa"/>
           </w:tcPr>
           <w:p>
             <w:pPr>
@@ -1359,7 +1438,7 @@
         </w:tc>
         <w:tc>
           <w:tcPr>
-            <w:tcW w:w="1474" w:type="dxa"/>
+            <w:tcW w:w="1304" w:type="dxa"/>
           </w:tcPr>
           <w:p>
             <w:pPr>
@@ -1377,7 +1456,7 @@
         </w:tc>
         <w:tc>
           <w:tcPr>
-            <w:tcW w:w="1463" w:type="dxa"/>
+            <w:tcW w:w="5256" w:type="dxa"/>
           </w:tcPr>
           <w:p>
             <w:pPr>
@@ -1487,7 +1566,7 @@
         </w:tc>
         <w:tc>
           <w:tcPr>
-            <w:tcW w:w="1471" w:type="dxa"/>
+            <w:tcW w:w="988" w:type="dxa"/>
           </w:tcPr>
           <w:p>
             <w:pPr>
@@ -1505,7 +1584,7 @@
         </w:tc>
         <w:tc>
           <w:tcPr>
-            <w:tcW w:w="1470" w:type="dxa"/>
+            <w:tcW w:w="962" w:type="dxa"/>
           </w:tcPr>
           <w:p>
             <w:pPr>
@@ -1523,7 +1602,7 @@
         </w:tc>
         <w:tc>
           <w:tcPr>
-            <w:tcW w:w="1473" w:type="dxa"/>
+            <w:tcW w:w="1121" w:type="dxa"/>
           </w:tcPr>
           <w:p>
             <w:pPr>
@@ -1541,7 +1620,7 @@
         </w:tc>
         <w:tc>
           <w:tcPr>
-            <w:tcW w:w="1569" w:type="dxa"/>
+            <w:tcW w:w="1181" w:type="dxa"/>
           </w:tcPr>
           <w:p>
             <w:pPr>
@@ -1559,7 +1638,27 @@
         </w:tc>
         <w:tc>
           <w:tcPr>
-            <w:tcW w:w="2997" w:type="dxa"/>
+            <w:tcW w:w="1560" w:type="dxa"/>
+          </w:tcPr>
+          <w:p>
+            <w:pPr>
+              <w:rPr>
+                <w:highlight w:val="yellow"/>
+                <w:lang w:val="en-US"/>
+              </w:rPr>
+            </w:pPr>
+            <w:r>
+              <w:rPr>
+                <w:highlight w:val="yellow"/>
+                <w:lang w:val="en-US"/>
+              </w:rPr>
+              <w:t>User should select more one item of the product</w:t>
+            </w:r>
+          </w:p>
+        </w:tc>
+        <w:tc>
+          <w:tcPr>
+            <w:tcW w:w="1231" w:type="dxa"/>
           </w:tcPr>
           <w:p>
             <w:pPr>
@@ -1726,9 +1825,6 @@
   <w:p>
     <w:pPr>
       <w:pStyle w:val="a4"/>
-      <w:rPr>
-        <w:lang w:val="en-US"/>
-      </w:rPr>
     </w:pPr>
     <w:hyperlink r:id="rId1" w:history="1">
       <w:r>
@@ -1742,9 +1838,6 @@
   <w:p>
     <w:pPr>
       <w:pStyle w:val="a4"/>
-      <w:rPr>
-        <w:lang w:val="en-US"/>
-      </w:rPr>
     </w:pPr>
   </w:p>
 </w:hdr>
@@ -2162,6 +2255,29 @@
       <w:szCs w:val="16"/>
     </w:rPr>
   </w:style>
+  <w:style w:type="character" w:styleId="ac">
+    <w:name w:val="Strong"/>
+    <w:basedOn w:val="a0"/>
+    <w:uiPriority w:val="22"/>
+    <w:qFormat/>
+    <w:rsid w:val="00B51487"/>
+    <w:rPr>
+      <w:b/>
+      <w:bCs/>
+    </w:rPr>
+  </w:style>
+  <w:style w:type="character" w:styleId="ad">
+    <w:name w:val="FollowedHyperlink"/>
+    <w:basedOn w:val="a0"/>
+    <w:uiPriority w:val="99"/>
+    <w:semiHidden/>
+    <w:unhideWhenUsed/>
+    <w:rsid w:val="00E1278A"/>
+    <w:rPr>
+      <w:color w:val="800080" w:themeColor="followedHyperlink"/>
+      <w:u w:val="single"/>
+    </w:rPr>
+  </w:style>
 </w:styles>
 </file>
 

</xml_diff>